<commit_message>
Product Configurator Bug Fixes
</commit_message>
<xml_diff>
--- a/downloads/docs/KozijnenKopen.docx
+++ b/downloads/docs/KozijnenKopen.docx
@@ -2806,7 +2806,7 @@
       <w:proofErr w:type="spellStart"/>
       <w:r>
         <w:lastRenderedPageBreak/>
-        <w:t>ConfigurationRoute</w:t>
+        <w:t>RouteName</w:t>
       </w:r>
       <w:proofErr w:type="spellEnd"/>
     </w:p>
@@ -2868,28 +2868,32 @@
           <w:numId w:val="1"/>
         </w:numPr>
       </w:pPr>
+      <w:bookmarkStart w:id="0" w:name="OLE_LINK2"/>
+      <w:bookmarkStart w:id="1" w:name="OLE_LINK3"/>
       <w:proofErr w:type="spellStart"/>
       <w:r>
         <w:t>ConfigurationDescription</w:t>
       </w:r>
-      <w:proofErr w:type="spellEnd"/>
-    </w:p>
-    <w:p>
-      <w:pPr>
-        <w:pStyle w:val="ListParagraph"/>
-        <w:numPr>
-          <w:ilvl w:val="0"/>
-          <w:numId w:val="1"/>
-        </w:numPr>
-      </w:pPr>
-      <w:bookmarkStart w:id="0" w:name="OLE_LINK1"/>
+      <w:bookmarkEnd w:id="0"/>
+      <w:bookmarkEnd w:id="1"/>
+      <w:proofErr w:type="spellEnd"/>
+    </w:p>
+    <w:p>
+      <w:pPr>
+        <w:pStyle w:val="ListParagraph"/>
+        <w:numPr>
+          <w:ilvl w:val="0"/>
+          <w:numId w:val="1"/>
+        </w:numPr>
+      </w:pPr>
+      <w:bookmarkStart w:id="2" w:name="OLE_LINK1"/>
       <w:proofErr w:type="spellStart"/>
       <w:r>
         <w:t>ConfigurationPictureId</w:t>
       </w:r>
       <w:proofErr w:type="spellEnd"/>
     </w:p>
-    <w:bookmarkEnd w:id="0"/>
+    <w:bookmarkEnd w:id="2"/>
     <w:p>
       <w:pPr>
         <w:pStyle w:val="Heading3"/>
@@ -2964,10 +2968,14 @@
       <w:pPr>
         <w:pStyle w:val="Heading4"/>
       </w:pPr>
+      <w:bookmarkStart w:id="3" w:name="OLE_LINK4"/>
+      <w:bookmarkStart w:id="4" w:name="OLE_LINK5"/>
       <w:proofErr w:type="spellStart"/>
       <w:r>
         <w:t>ShoppingCartItem</w:t>
       </w:r>
+      <w:bookmarkEnd w:id="3"/>
+      <w:bookmarkEnd w:id="4"/>
       <w:proofErr w:type="spellEnd"/>
     </w:p>
     <w:p>
@@ -3012,10 +3020,7 @@
       </w:r>
       <w:proofErr w:type="spellEnd"/>
     </w:p>
-    <w:p>
-      <w:bookmarkStart w:id="1" w:name="_GoBack"/>
-      <w:bookmarkEnd w:id="1"/>
-    </w:p>
+    <w:p/>
     <w:p>
       <w:pPr>
         <w:pStyle w:val="Heading2"/>
@@ -3113,11 +3118,34 @@
       </w:r>
       <w:proofErr w:type="spellEnd"/>
     </w:p>
-    <w:p/>
     <w:p>
       <w:pPr>
         <w:pStyle w:val="Heading2"/>
       </w:pPr>
+      <w:proofErr w:type="spellStart"/>
+      <w:r>
+        <w:t>Migrations</w:t>
+      </w:r>
+      <w:proofErr w:type="spellEnd"/>
+    </w:p>
+    <w:p>
+      <w:pPr>
+        <w:pStyle w:val="ListParagraph"/>
+        <w:numPr>
+          <w:ilvl w:val="0"/>
+          <w:numId w:val="1"/>
+        </w:numPr>
+      </w:pPr>
+      <w:proofErr w:type="spellStart"/>
+      <w:r>
+        <w:t>ProductConfiguratorMigration</w:t>
+      </w:r>
+      <w:proofErr w:type="spellEnd"/>
+    </w:p>
+    <w:p>
+      <w:pPr>
+        <w:pStyle w:val="Heading2"/>
+      </w:pPr>
       <w:r>
         <w:t>Views</w:t>
       </w:r>
@@ -3129,6 +3157,15 @@
       <w:proofErr w:type="spellStart"/>
       <w:r>
         <w:t>Catalog</w:t>
+      </w:r>
+      <w:proofErr w:type="spellEnd"/>
+    </w:p>
+    <w:p>
+      <w:bookmarkStart w:id="5" w:name="_GoBack"/>
+      <w:bookmarkEnd w:id="5"/>
+      <w:proofErr w:type="spellStart"/>
+      <w:r>
+        <w:t>ProductConfiguration</w:t>
       </w:r>
       <w:proofErr w:type="spellEnd"/>
     </w:p>
@@ -3206,6 +3243,7 @@
         <w:pStyle w:val="Heading3"/>
       </w:pPr>
       <w:r>
+        <w:lastRenderedPageBreak/>
         <w:t>Order</w:t>
       </w:r>
     </w:p>
@@ -3285,7 +3323,6 @@
           <w:sz w:val="19"/>
           <w:szCs w:val="19"/>
         </w:rPr>
-        <w:lastRenderedPageBreak/>
         <w:t>ShipmentItemModel</w:t>
       </w:r>
       <w:proofErr w:type="spellEnd"/>

</xml_diff>